<commit_message>
Normal Change Index Change
</commit_message>
<xml_diff>
--- a/vishal.docx
+++ b/vishal.docx
@@ -37,11 +37,7 @@
         <w:jc w:val="both"/>
       </w:pPr>
       <w:r>
-        <w:t>E-</w:t>
-      </w:r>
-      <w:proofErr w:type="gramStart"/>
-      <w:r>
-        <w:t>Mail</w:t>
+        <w:t>E-Mail</w:t>
       </w:r>
       <w:r>
         <w:rPr>
@@ -50,11 +46,7 @@
         <w:t xml:space="preserve"> </w:t>
       </w:r>
       <w:r>
-        <w:t>:</w:t>
-      </w:r>
-      <w:proofErr w:type="gramEnd"/>
-      <w:r>
-        <w:t xml:space="preserve"> </w:t>
+        <w:t xml:space="preserve">: </w:t>
       </w:r>
       <w:hyperlink r:id="rId5" w:history="1">
         <w:r>
@@ -74,33 +66,37 @@
         <w:ind w:left="168" w:right="5686" w:hanging="12"/>
       </w:pPr>
       <w:r>
-        <w:rPr>
-          <w:spacing w:val="-67"/>
-        </w:rPr>
-        <w:t xml:space="preserve"> </w:t>
-      </w:r>
-      <w:proofErr w:type="spellStart"/>
-      <w:r>
-        <w:t>Github</w:t>
-      </w:r>
-      <w:proofErr w:type="spellEnd"/>
-      <w:r>
-        <w:t xml:space="preserve"> :</w:t>
-      </w:r>
-      <w:r>
-        <w:t xml:space="preserve"> </w:t>
-      </w:r>
-      <w:r>
-        <w:t>github.com/vishalr</w:t>
-      </w:r>
-      <w:r>
-        <w:t>athod</w:t>
-      </w:r>
-      <w:r>
-        <w:t>8788</w:t>
-      </w:r>
-      <w:bookmarkStart w:id="0" w:name="_GoBack"/>
-      <w:bookmarkEnd w:id="0"/>
+        <w:t>Portfolio</w:t>
+      </w:r>
+      <w:r>
+        <w:t xml:space="preserve"> </w:t>
+      </w:r>
+      <w:r>
+        <w:t>:</w:t>
+      </w:r>
+      <w:r>
+        <w:t xml:space="preserve"> </w:t>
+      </w:r>
+      <w:hyperlink r:id="rId6" w:history="1">
+        <w:r>
+          <w:rPr>
+            <w:rStyle w:val="Hyperlink"/>
+          </w:rPr>
+          <w:t>vishal</w:t>
+        </w:r>
+        <w:r>
+          <w:rPr>
+            <w:rStyle w:val="Hyperlink"/>
+          </w:rPr>
+          <w:t>.</w:t>
+        </w:r>
+        <w:r>
+          <w:rPr>
+            <w:rStyle w:val="Hyperlink"/>
+          </w:rPr>
+          <w:t>sbs</w:t>
+        </w:r>
+      </w:hyperlink>
     </w:p>
     <w:p>
       <w:pPr>
@@ -124,7 +120,6 @@
         </w:rPr>
         <w:t xml:space="preserve"> </w:t>
       </w:r>
-      <w:proofErr w:type="gramStart"/>
       <w:r>
         <w:t>No</w:t>
       </w:r>
@@ -137,7 +132,6 @@
       <w:r>
         <w:t>:</w:t>
       </w:r>
-      <w:proofErr w:type="gramEnd"/>
       <w:r>
         <w:rPr>
           <w:spacing w:val="5"/>
@@ -209,7 +203,6 @@
         </w:rPr>
         <w:t xml:space="preserve"> </w:t>
       </w:r>
-      <w:proofErr w:type="gramStart"/>
       <w:r>
         <w:rPr>
           <w:spacing w:val="-1"/>
@@ -217,7 +210,6 @@
         </w:rPr>
         <w:t>Towards</w:t>
       </w:r>
-      <w:proofErr w:type="gramEnd"/>
       <w:r>
         <w:rPr>
           <w:spacing w:val="1"/>
@@ -564,18 +556,8 @@
           <w:color w:val="283657"/>
           <w:sz w:val="30"/>
         </w:rPr>
-        <w:t xml:space="preserve">Delta School </w:t>
-      </w:r>
-      <w:proofErr w:type="spellStart"/>
-      <w:r>
-        <w:rPr>
-          <w:rFonts w:ascii="Arial Black" w:hAnsi="Arial Black"/>
-          <w:color w:val="283657"/>
-          <w:sz w:val="30"/>
-        </w:rPr>
-        <w:t>Dhrol</w:t>
-      </w:r>
-      <w:proofErr w:type="spellEnd"/>
+        <w:t>Delta School Dhrol</w:t>
+      </w:r>
     </w:p>
     <w:p>
       <w:pPr>
@@ -586,7 +568,6 @@
           <w:sz w:val="28"/>
         </w:rPr>
       </w:pPr>
-      <w:proofErr w:type="gramStart"/>
       <w:r>
         <w:rPr>
           <w:rFonts w:ascii="Arial Black"/>
@@ -612,7 +593,6 @@
         </w:rPr>
         <w:t>:</w:t>
       </w:r>
-      <w:proofErr w:type="gramEnd"/>
     </w:p>
     <w:p>
       <w:pPr>
@@ -644,7 +624,6 @@
         </w:rPr>
         <w:t>15</w:t>
       </w:r>
-      <w:proofErr w:type="spellStart"/>
       <w:r>
         <w:rPr>
           <w:rFonts w:ascii="Arial" w:hAnsi="Arial"/>
@@ -656,7 +635,6 @@
         </w:rPr>
         <w:t>th</w:t>
       </w:r>
-      <w:proofErr w:type="spellEnd"/>
       <w:r>
         <w:rPr>
           <w:rFonts w:ascii="Arial" w:hAnsi="Arial"/>
@@ -1457,16 +1435,12 @@
         </w:rPr>
         <w:t xml:space="preserve"> </w:t>
       </w:r>
-      <w:proofErr w:type="spellStart"/>
-      <w:proofErr w:type="gramStart"/>
       <w:r>
         <w:rPr>
           <w:sz w:val="28"/>
         </w:rPr>
         <w:t>Sem</w:t>
       </w:r>
-      <w:proofErr w:type="spellEnd"/>
-      <w:proofErr w:type="gramEnd"/>
       <w:r>
         <w:rPr>
           <w:spacing w:val="4"/>
@@ -1530,14 +1504,12 @@
         </w:rPr>
         <w:t xml:space="preserve"> </w:t>
       </w:r>
-      <w:proofErr w:type="spellStart"/>
       <w:r>
         <w:rPr>
           <w:sz w:val="28"/>
         </w:rPr>
         <w:t>Sem</w:t>
       </w:r>
-      <w:proofErr w:type="spellEnd"/>
       <w:r>
         <w:rPr>
           <w:spacing w:val="-7"/>
@@ -1614,14 +1586,12 @@
         </w:rPr>
         <w:t xml:space="preserve"> </w:t>
       </w:r>
-      <w:proofErr w:type="spellStart"/>
       <w:r>
         <w:rPr>
           <w:sz w:val="28"/>
         </w:rPr>
         <w:t>Sem</w:t>
       </w:r>
-      <w:proofErr w:type="spellEnd"/>
       <w:r>
         <w:rPr>
           <w:spacing w:val="-6"/>
@@ -1849,15 +1819,7 @@
           <w:b/>
           <w:sz w:val="28"/>
         </w:rPr>
-        <w:t>version</w:t>
-      </w:r>
-      <w:proofErr w:type="gramStart"/>
-      <w:r>
-        <w:rPr>
-          <w:b/>
-          <w:sz w:val="28"/>
-        </w:rPr>
-        <w:t>)</w:t>
+        <w:t>version)</w:t>
       </w:r>
       <w:r>
         <w:rPr>
@@ -1874,7 +1836,6 @@
         </w:rPr>
         <w:t>:</w:t>
       </w:r>
-      <w:proofErr w:type="gramEnd"/>
       <w:r>
         <w:rPr>
           <w:b/>
@@ -1963,7 +1924,6 @@
         </w:rPr>
         <w:t xml:space="preserve"> </w:t>
       </w:r>
-      <w:proofErr w:type="gramStart"/>
       <w:r>
         <w:rPr>
           <w:b/>
@@ -1988,7 +1948,6 @@
         </w:rPr>
         <w:t>:</w:t>
       </w:r>
-      <w:proofErr w:type="gramEnd"/>
       <w:r>
         <w:rPr>
           <w:b/>
@@ -2335,7 +2294,6 @@
           <w:sz w:val="23"/>
         </w:rPr>
       </w:pPr>
-      <w:proofErr w:type="gramStart"/>
       <w:r>
         <w:rPr>
           <w:b/>
@@ -2358,7 +2316,6 @@
         </w:rPr>
         <w:t>:</w:t>
       </w:r>
-      <w:proofErr w:type="gramEnd"/>
       <w:r>
         <w:rPr>
           <w:b/>
@@ -2608,6 +2565,8 @@
         </w:rPr>
         <w:t>.</w:t>
       </w:r>
+      <w:bookmarkStart w:id="0" w:name="_GoBack"/>
+      <w:bookmarkEnd w:id="0"/>
     </w:p>
     <w:sectPr>
       <w:type w:val="continuous"/>

</xml_diff>